<commit_message>
REFACTOR: ProjectYouAreProudOf to include Name That Truck for sale in the App Store
</commit_message>
<xml_diff>
--- a/ProjectYouAreProudOf.docx
+++ b/ProjectYouAreProudOf.docx
@@ -49,27 +49,7 @@
           <w:color w:val="2E3D49"/>
           <w:shd w:val="clear" w:color="auto" w:fill="FFFFFF"/>
         </w:rPr>
-        <w:t xml:space="preserve">I started coding because I was inspired to make a very specific "Name That Truck" game for my son. Since I had zero coding experience, I started with HTML5/CSS3 and JavaScript with the goal of making a website version of the game. However, I simply couldn't make "Name That </w:t>
-      </w:r>
-      <w:proofErr w:type="spellStart"/>
-      <w:r>
-        <w:rPr>
-          <w:rFonts w:ascii="Helvetica" w:eastAsia="Times New Roman" w:hAnsi="Helvetica" w:cs="Times New Roman"/>
-          <w:bCs/>
-          <w:color w:val="2E3D49"/>
-          <w:shd w:val="clear" w:color="auto" w:fill="FFFFFF"/>
-        </w:rPr>
-        <w:t>Truck”’s</w:t>
-      </w:r>
-      <w:proofErr w:type="spellEnd"/>
-      <w:r>
-        <w:rPr>
-          <w:rFonts w:ascii="Helvetica" w:eastAsia="Times New Roman" w:hAnsi="Helvetica" w:cs="Times New Roman"/>
-          <w:bCs/>
-          <w:color w:val="2E3D49"/>
-          <w:shd w:val="clear" w:color="auto" w:fill="FFFFFF"/>
-        </w:rPr>
-        <w:t xml:space="preserve"> JavaScript work. At the time, I maybe had 3 months of experience coding, and writing in-browser games was a newish concept, so there weren't very many resources on what I might be doing wrong, or how I could improve my code. I was stuck. But I didn't want my dream to die...</w:t>
+        <w:t>I started coding because I was inspired to make a very specific "Name That Truck" game for my son. Since I had zero coding experience, I started with HTML5/CSS3 and JavaScript with the goal of making a website version of the game. However, I simply couldn't make "Name That Truck”’s JavaScript work. At the time, I maybe had 3 months of experience coding, and writing in-browser games was a newish concept, so there weren't very many resources on what I might be doing wrong, or how I could improve my code. I was stuck. But I didn't want my dream to die...</w:t>
       </w:r>
     </w:p>
     <w:p>
@@ -98,27 +78,7 @@
           <w:color w:val="2E3D49"/>
           <w:shd w:val="clear" w:color="auto" w:fill="FFFFFF"/>
         </w:rPr>
-        <w:t xml:space="preserve">So I learned Python. I know what you're thinking -- that seems extreme! But learning Python gave me two key advantages: Python could do everything I wanted JavaScript to do and more, and also, there were a seemingly endless number of Python resources available to me. If I didn't understand what was going wrong with my Python code, I could visit the </w:t>
-      </w:r>
-      <w:proofErr w:type="spellStart"/>
-      <w:r>
-        <w:rPr>
-          <w:rFonts w:ascii="Helvetica" w:eastAsia="Times New Roman" w:hAnsi="Helvetica" w:cs="Times New Roman"/>
-          <w:bCs/>
-          <w:color w:val="2E3D49"/>
-          <w:shd w:val="clear" w:color="auto" w:fill="FFFFFF"/>
-        </w:rPr>
-        <w:t>PyLadies</w:t>
-      </w:r>
-      <w:proofErr w:type="spellEnd"/>
-      <w:r>
-        <w:rPr>
-          <w:rFonts w:ascii="Helvetica" w:eastAsia="Times New Roman" w:hAnsi="Helvetica" w:cs="Times New Roman"/>
-          <w:bCs/>
-          <w:color w:val="2E3D49"/>
-          <w:shd w:val="clear" w:color="auto" w:fill="FFFFFF"/>
-        </w:rPr>
-        <w:t xml:space="preserve"> Wednesday night session at my local library, or I could check out a Python book designed to answer the question... at a level </w:t>
+        <w:t xml:space="preserve">So I learned Python. I know what you're thinking -- that seems extreme! But learning Python gave me two key advantages: Python could do everything I wanted JavaScript to do and more, and also, there were a seemingly endless number of Python resources available to me. If I didn't understand what was going wrong with my Python code, I could visit the PyLadies Wednesday night session at my local library, or I could check out a Python book designed to answer the question... at a level </w:t>
       </w:r>
       <w:r>
         <w:rPr>
@@ -192,70 +152,28 @@
           <w:color w:val="2E3D49"/>
           <w:shd w:val="clear" w:color="auto" w:fill="FFFFFF"/>
         </w:rPr>
-        <w:t xml:space="preserve"> And Apple introduced Swift, which is very similar to Python. I took up Swift and fell in love, eventually leading to my completion of the </w:t>
-      </w:r>
-      <w:proofErr w:type="spellStart"/>
-      <w:r>
-        <w:rPr>
-          <w:rFonts w:ascii="Helvetica" w:eastAsia="Times New Roman" w:hAnsi="Helvetica" w:cs="Times New Roman"/>
-          <w:bCs/>
-          <w:color w:val="2E3D49"/>
-          <w:shd w:val="clear" w:color="auto" w:fill="FFFFFF"/>
-        </w:rPr>
-        <w:t>Udacity</w:t>
-      </w:r>
-      <w:proofErr w:type="spellEnd"/>
-      <w:r>
-        <w:rPr>
-          <w:rFonts w:ascii="Helvetica" w:eastAsia="Times New Roman" w:hAnsi="Helvetica" w:cs="Times New Roman"/>
-          <w:bCs/>
-          <w:color w:val="2E3D49"/>
-          <w:shd w:val="clear" w:color="auto" w:fill="FFFFFF"/>
-        </w:rPr>
-        <w:t xml:space="preserve"> </w:t>
-      </w:r>
-      <w:proofErr w:type="spellStart"/>
-      <w:r>
-        <w:rPr>
-          <w:rFonts w:ascii="Helvetica" w:eastAsia="Times New Roman" w:hAnsi="Helvetica" w:cs="Times New Roman"/>
-          <w:bCs/>
-          <w:color w:val="2E3D49"/>
-          <w:shd w:val="clear" w:color="auto" w:fill="FFFFFF"/>
-        </w:rPr>
-        <w:t>iOS</w:t>
-      </w:r>
-      <w:proofErr w:type="spellEnd"/>
-      <w:r>
-        <w:rPr>
-          <w:rFonts w:ascii="Helvetica" w:eastAsia="Times New Roman" w:hAnsi="Helvetica" w:cs="Times New Roman"/>
-          <w:bCs/>
-          <w:color w:val="2E3D49"/>
-          <w:shd w:val="clear" w:color="auto" w:fill="FFFFFF"/>
-        </w:rPr>
-        <w:t xml:space="preserve"> Developer </w:t>
-      </w:r>
-      <w:proofErr w:type="spellStart"/>
-      <w:r>
-        <w:rPr>
-          <w:rFonts w:ascii="Helvetica" w:eastAsia="Times New Roman" w:hAnsi="Helvetica" w:cs="Times New Roman"/>
-          <w:bCs/>
-          <w:color w:val="2E3D49"/>
-          <w:shd w:val="clear" w:color="auto" w:fill="FFFFFF"/>
-        </w:rPr>
-        <w:t>Nanodegree</w:t>
-      </w:r>
-      <w:proofErr w:type="spellEnd"/>
-      <w:r>
-        <w:rPr>
-          <w:rFonts w:ascii="Helvetica" w:eastAsia="Times New Roman" w:hAnsi="Helvetica" w:cs="Times New Roman"/>
-          <w:bCs/>
-          <w:color w:val="2E3D49"/>
-          <w:shd w:val="clear" w:color="auto" w:fill="FFFFFF"/>
-        </w:rPr>
-        <w:t>, where “Name That Truck” was my final project. Now “Name That Truck” is a real app, available in beta on Test Flight, and soon to be included in the App Store for my son and toddlers everywhere to enjoy.</w:t>
+        <w:t xml:space="preserve"> And Apple introduced Swift, which is very similar to Python. I took up Swift and fell in love, eventually leading to my completion of the Udacity iOS Developer Nanodegree, where “Name That Truck” was my final project. Now “Name That Truck” is a real app</w:t>
+      </w:r>
+      <w:r>
+        <w:rPr>
+          <w:rFonts w:ascii="Helvetica" w:eastAsia="Times New Roman" w:hAnsi="Helvetica" w:cs="Times New Roman"/>
+          <w:bCs/>
+          <w:color w:val="2E3D49"/>
+          <w:shd w:val="clear" w:color="auto" w:fill="FFFFFF"/>
+        </w:rPr>
+        <w:t xml:space="preserve"> in the App Store for toddlers everywhere to enjoy</w:t>
       </w:r>
       <w:bookmarkStart w:id="0" w:name="_GoBack"/>
       <w:bookmarkEnd w:id="0"/>
+      <w:r>
+        <w:rPr>
+          <w:rFonts w:ascii="Helvetica" w:eastAsia="Times New Roman" w:hAnsi="Helvetica" w:cs="Times New Roman"/>
+          <w:bCs/>
+          <w:color w:val="2E3D49"/>
+          <w:shd w:val="clear" w:color="auto" w:fill="FFFFFF"/>
+        </w:rPr>
+        <w:t>.</w:t>
+      </w:r>
     </w:p>
     <w:p/>
     <w:sectPr>

</xml_diff>